<commit_message>
final edit of report and presentation
</commit_message>
<xml_diff>
--- a/report&presentation/Executive_Summary.docx
+++ b/report&presentation/Executive_Summary.docx
@@ -173,13 +173,8 @@
         <w:t xml:space="preserve"> or </w:t>
       </w:r>
       <w:r>
-        <w:t>Normal/</w:t>
-      </w:r>
-      <w:proofErr w:type="gramStart"/>
-      <w:r>
-        <w:t>Non Specific</w:t>
-      </w:r>
-      <w:proofErr w:type="gramEnd"/>
+        <w:t>Normal/Non Specific</w:t>
+      </w:r>
       <w:r>
         <w:t>) and 60466 different RNA</w:t>
       </w:r>
@@ -250,15 +245,7 @@
     <w:p/>
     <w:p>
       <w:r>
-        <w:t xml:space="preserve">Random forest is an ensemble learning method which constructs many decision </w:t>
-      </w:r>
-      <w:proofErr w:type="gramStart"/>
-      <w:r>
-        <w:t>trees, and</w:t>
-      </w:r>
-      <w:proofErr w:type="gramEnd"/>
-      <w:r>
-        <w:t xml:space="preserve"> takes the majority of the results from decision trees as the final result.</w:t>
+        <w:t>Random forest is an ensemble learning method which constructs many decision trees, and takes the majority of the results from decision trees as the final result.</w:t>
       </w:r>
       <w:r>
         <w:t xml:space="preserve"> </w:t>
@@ -276,54 +263,118 @@
         <w:t>Discussion</w:t>
       </w:r>
     </w:p>
-    <w:p>
-      <w:r>
-        <w:t>One</w:t>
-      </w:r>
-      <w:r>
-        <w:t xml:space="preserve"> potential shortcoming is the size of the training dataset. </w:t>
-      </w:r>
-    </w:p>
     <w:p/>
     <w:p>
       <w:r>
-        <w:t xml:space="preserve">Another potential shortcoming is that the explanatory variables only contains 90% RNA-seqs with </w:t>
-      </w:r>
-      <w:r>
-        <w:t xml:space="preserve">relatively </w:t>
-      </w:r>
-      <w:r>
-        <w:t>large variance.</w:t>
+        <w:t>The major</w:t>
+      </w:r>
+      <w:r>
+        <w:t xml:space="preserve"> potential shortcoming is</w:t>
+      </w:r>
+      <w:r>
+        <w:t xml:space="preserve"> feature selection issue before random forest modelling. If an RNA-seq is invariant among different patients with different kidney transplant outcomes, it is mo</w:t>
+      </w:r>
+      <w:r>
+        <w:t>re</w:t>
+      </w:r>
+      <w:r>
+        <w:t xml:space="preserve"> likely that this RNA-seq has low</w:t>
+      </w:r>
+      <w:r>
+        <w:t xml:space="preserve"> or zero</w:t>
+      </w:r>
+      <w:r>
+        <w:t xml:space="preserve"> correlation with the outcomes. For this reason, and to reduce computation</w:t>
+      </w:r>
+      <w:r>
+        <w:t>al</w:t>
+      </w:r>
+      <w:r>
+        <w:t xml:space="preserve"> time</w:t>
+      </w:r>
+      <w:r>
+        <w:t xml:space="preserve"> for modelling</w:t>
+      </w:r>
+      <w:r>
+        <w:t xml:space="preserve">, only the top 10% of RNA-seqs with relatively large variance are </w:t>
+      </w:r>
+      <w:r>
+        <w:t>selected as</w:t>
+      </w:r>
+      <w:r>
+        <w:t xml:space="preserve"> explanatory variable</w:t>
+      </w:r>
+      <w:r>
+        <w:t>s</w:t>
+      </w:r>
+      <w:r>
+        <w:t xml:space="preserve">. </w:t>
+      </w:r>
+      <w:r>
+        <w:t xml:space="preserve">However, </w:t>
+      </w:r>
+      <w:r>
+        <w:t xml:space="preserve">larger variance does not mean larger correlation. It is possible that </w:t>
+      </w:r>
+      <w:r>
+        <w:t>the left</w:t>
+      </w:r>
+      <w:r>
+        <w:t xml:space="preserve"> 90%</w:t>
+      </w:r>
+      <w:r>
+        <w:t xml:space="preserve"> less variant RNA-</w:t>
+      </w:r>
+      <w:r>
+        <w:lastRenderedPageBreak/>
+        <w:t>seqs</w:t>
+      </w:r>
+      <w:r>
+        <w:t xml:space="preserve"> have </w:t>
+      </w:r>
+      <w:r>
+        <w:t>high</w:t>
+      </w:r>
+      <w:r>
+        <w:t xml:space="preserve"> correlation with the outcomes.</w:t>
+      </w:r>
+      <w:r>
+        <w:t xml:space="preserve"> By removing 90%</w:t>
+      </w:r>
+      <w:r>
+        <w:t xml:space="preserve"> less variant</w:t>
+      </w:r>
+      <w:r>
+        <w:t xml:space="preserve"> RNA-seqs, there could be many important features missing.</w:t>
       </w:r>
     </w:p>
     <w:p/>
     <w:p>
       <w:r>
-        <w:t xml:space="preserve">Another potential shortcoming is the </w:t>
-      </w:r>
-      <w:proofErr w:type="spellStart"/>
-      <w:r>
-        <w:t>inbalance</w:t>
-      </w:r>
-      <w:proofErr w:type="spellEnd"/>
-      <w:r>
-        <w:t xml:space="preserve"> of </w:t>
-      </w:r>
-      <w:proofErr w:type="spellStart"/>
-      <w:r>
-        <w:t>acr</w:t>
-      </w:r>
-      <w:proofErr w:type="spellEnd"/>
-      <w:r>
-        <w:t xml:space="preserve"> and stable in training dataset.</w:t>
-      </w:r>
-    </w:p>
+        <w:t>To solve this problem, and to limit the computation time of modelling as short as possible</w:t>
+      </w:r>
+      <w:r>
+        <w:t>, t-test could be conducted for each RNA-seq</w:t>
+      </w:r>
+      <w:r>
+        <w:t>,</w:t>
+      </w:r>
+      <w:r>
+        <w:t xml:space="preserve"> and only significant features with low p-value are selected to be explanatory variables for modelling.</w:t>
+      </w:r>
+      <w:r>
+        <w:t xml:space="preserve"> </w:t>
+      </w:r>
+      <w:r>
+        <w:t>By doing this, only RNA-seqs which are correlated with the transplant outcomes are selected, which can improve the random forest modelling.</w:t>
+      </w:r>
+    </w:p>
+    <w:p/>
     <w:p>
       <w:pPr>
         <w:pStyle w:val="Heading1"/>
       </w:pPr>
       <w:r>
-        <w:lastRenderedPageBreak/>
         <w:t xml:space="preserve">Shiny </w:t>
       </w:r>
       <w:r>
@@ -368,9 +419,6 @@
       <w:r>
         <w:t xml:space="preserve">patient’s details. The patient’s details should be in a csv file which only include one patient. </w:t>
       </w:r>
-      <w:r>
-        <w:t>The csv file should only have two columns, the first one is RNA-seq, the second one is the value for each RNA-seq, and it should also contain one heading row.</w:t>
-      </w:r>
     </w:p>
     <w:p/>
     <w:p>
@@ -434,7 +482,7 @@
       <w:r>
         <w:t xml:space="preserve"> </w:t>
       </w:r>
-      <w:hyperlink r:id="rId5" w:history="1">
+      <w:hyperlink r:id="rId8" w:history="1">
         <w:r>
           <w:rPr>
             <w:rStyle w:val="Hyperlink"/>
@@ -449,14 +497,121 @@
       </w:r>
     </w:p>
     <w:p/>
+    <w:p/>
+    <w:p/>
+    <w:p/>
     <w:sectPr>
+      <w:headerReference w:type="default" r:id="rId9"/>
       <w:pgSz w:w="11900" w:h="16840"/>
-      <w:pgMar w:top="1440" w:right="1440" w:bottom="1440" w:left="1440" w:header="708" w:footer="708" w:gutter="0"/>
+      <w:pgMar w:top="1440" w:right="1440" w:bottom="1440" w:left="1440" w:header="57" w:footer="708" w:gutter="0"/>
       <w:cols w:space="708"/>
       <w:docGrid w:linePitch="360"/>
     </w:sectPr>
   </w:body>
 </w:document>
+</file>
+
+<file path=word/endnotes.xml><?xml version="1.0" encoding="utf-8"?>
+<w:endnotes xmlns:wpc="http://schemas.microsoft.com/office/word/2010/wordprocessingCanvas" xmlns:cx="http://schemas.microsoft.com/office/drawing/2014/chartex" xmlns:cx1="http://schemas.microsoft.com/office/drawing/2015/9/8/chartex" xmlns:cx2="http://schemas.microsoft.com/office/drawing/2015/10/21/chartex" xmlns:cx3="http://schemas.microsoft.com/office/drawing/2016/5/9/chartex" xmlns:cx4="http://schemas.microsoft.com/office/drawing/2016/5/10/chartex" xmlns:cx5="http://schemas.microsoft.com/office/drawing/2016/5/11/chartex" xmlns:cx6="http://schemas.microsoft.com/office/drawing/2016/5/12/chartex" xmlns:cx7="http://schemas.microsoft.com/office/drawing/2016/5/13/chartex" xmlns:cx8="http://schemas.microsoft.com/office/drawing/2016/5/14/chartex" xmlns:mc="http://schemas.openxmlformats.org/markup-compatibility/2006" xmlns:aink="http://schemas.microsoft.com/office/drawing/2016/ink" xmlns:am3d="http://schemas.microsoft.com/office/drawing/2017/model3d" xmlns:o="urn:schemas-microsoft-com:office:office" xmlns:r="http://schemas.openxmlformats.org/officeDocument/2006/relationships" xmlns:m="http://schemas.openxmlformats.org/officeDocument/2006/math" xmlns:v="urn:schemas-microsoft-com:vml" xmlns:wp14="http://schemas.microsoft.com/office/word/2010/wordprocessingDrawing" xmlns:wp="http://schemas.openxmlformats.org/drawingml/2006/wordprocessingDrawing" xmlns:w10="urn:schemas-microsoft-com:office:word" xmlns:w="http://schemas.openxmlformats.org/wordprocessingml/2006/main" xmlns:w14="http://schemas.microsoft.com/office/word/2010/wordml" xmlns:w15="http://schemas.microsoft.com/office/word/2012/wordml" xmlns:w16cid="http://schemas.microsoft.com/office/word/2016/wordml/cid" xmlns:w16se="http://schemas.microsoft.com/office/word/2015/wordml/symex" xmlns:wpg="http://schemas.microsoft.com/office/word/2010/wordprocessingGroup" xmlns:wpi="http://schemas.microsoft.com/office/word/2010/wordprocessingInk" xmlns:wne="http://schemas.microsoft.com/office/word/2006/wordml" xmlns:wps="http://schemas.microsoft.com/office/word/2010/wordprocessingShape" mc:Ignorable="w14 w15 w16se w16cid wp14">
+  <w:endnote w:type="separator" w:id="-1">
+    <w:p>
+      <w:r>
+        <w:separator/>
+      </w:r>
+    </w:p>
+  </w:endnote>
+  <w:endnote w:type="continuationSeparator" w:id="0">
+    <w:p>
+      <w:r>
+        <w:continuationSeparator/>
+      </w:r>
+    </w:p>
+  </w:endnote>
+</w:endnotes>
+</file>
+
+<file path=word/footnotes.xml><?xml version="1.0" encoding="utf-8"?>
+<w:footnotes xmlns:wpc="http://schemas.microsoft.com/office/word/2010/wordprocessingCanvas" xmlns:cx="http://schemas.microsoft.com/office/drawing/2014/chartex" xmlns:cx1="http://schemas.microsoft.com/office/drawing/2015/9/8/chartex" xmlns:cx2="http://schemas.microsoft.com/office/drawing/2015/10/21/chartex" xmlns:cx3="http://schemas.microsoft.com/office/drawing/2016/5/9/chartex" xmlns:cx4="http://schemas.microsoft.com/office/drawing/2016/5/10/chartex" xmlns:cx5="http://schemas.microsoft.com/office/drawing/2016/5/11/chartex" xmlns:cx6="http://schemas.microsoft.com/office/drawing/2016/5/12/chartex" xmlns:cx7="http://schemas.microsoft.com/office/drawing/2016/5/13/chartex" xmlns:cx8="http://schemas.microsoft.com/office/drawing/2016/5/14/chartex" xmlns:mc="http://schemas.openxmlformats.org/markup-compatibility/2006" xmlns:aink="http://schemas.microsoft.com/office/drawing/2016/ink" xmlns:am3d="http://schemas.microsoft.com/office/drawing/2017/model3d" xmlns:o="urn:schemas-microsoft-com:office:office" xmlns:r="http://schemas.openxmlformats.org/officeDocument/2006/relationships" xmlns:m="http://schemas.openxmlformats.org/officeDocument/2006/math" xmlns:v="urn:schemas-microsoft-com:vml" xmlns:wp14="http://schemas.microsoft.com/office/word/2010/wordprocessingDrawing" xmlns:wp="http://schemas.openxmlformats.org/drawingml/2006/wordprocessingDrawing" xmlns:w10="urn:schemas-microsoft-com:office:word" xmlns:w="http://schemas.openxmlformats.org/wordprocessingml/2006/main" xmlns:w14="http://schemas.microsoft.com/office/word/2010/wordml" xmlns:w15="http://schemas.microsoft.com/office/word/2012/wordml" xmlns:w16cid="http://schemas.microsoft.com/office/word/2016/wordml/cid" xmlns:w16se="http://schemas.microsoft.com/office/word/2015/wordml/symex" xmlns:wpg="http://schemas.microsoft.com/office/word/2010/wordprocessingGroup" xmlns:wpi="http://schemas.microsoft.com/office/word/2010/wordprocessingInk" xmlns:wne="http://schemas.microsoft.com/office/word/2006/wordml" xmlns:wps="http://schemas.microsoft.com/office/word/2010/wordprocessingShape" mc:Ignorable="w14 w15 w16se w16cid wp14">
+  <w:footnote w:type="separator" w:id="-1">
+    <w:p>
+      <w:r>
+        <w:separator/>
+      </w:r>
+    </w:p>
+  </w:footnote>
+  <w:footnote w:type="continuationSeparator" w:id="0">
+    <w:p>
+      <w:r>
+        <w:continuationSeparator/>
+      </w:r>
+    </w:p>
+  </w:footnote>
+</w:footnotes>
+</file>
+
+<file path=word/header1.xml><?xml version="1.0" encoding="utf-8"?>
+<w:hdr xmlns:wpc="http://schemas.microsoft.com/office/word/2010/wordprocessingCanvas" xmlns:cx="http://schemas.microsoft.com/office/drawing/2014/chartex" xmlns:cx1="http://schemas.microsoft.com/office/drawing/2015/9/8/chartex" xmlns:cx2="http://schemas.microsoft.com/office/drawing/2015/10/21/chartex" xmlns:cx3="http://schemas.microsoft.com/office/drawing/2016/5/9/chartex" xmlns:cx4="http://schemas.microsoft.com/office/drawing/2016/5/10/chartex" xmlns:cx5="http://schemas.microsoft.com/office/drawing/2016/5/11/chartex" xmlns:cx6="http://schemas.microsoft.com/office/drawing/2016/5/12/chartex" xmlns:cx7="http://schemas.microsoft.com/office/drawing/2016/5/13/chartex" xmlns:cx8="http://schemas.microsoft.com/office/drawing/2016/5/14/chartex" xmlns:mc="http://schemas.openxmlformats.org/markup-compatibility/2006" xmlns:aink="http://schemas.microsoft.com/office/drawing/2016/ink" xmlns:am3d="http://schemas.microsoft.com/office/drawing/2017/model3d" xmlns:o="urn:schemas-microsoft-com:office:office" xmlns:r="http://schemas.openxmlformats.org/officeDocument/2006/relationships" xmlns:m="http://schemas.openxmlformats.org/officeDocument/2006/math" xmlns:v="urn:schemas-microsoft-com:vml" xmlns:wp14="http://schemas.microsoft.com/office/word/2010/wordprocessingDrawing" xmlns:wp="http://schemas.openxmlformats.org/drawingml/2006/wordprocessingDrawing" xmlns:w10="urn:schemas-microsoft-com:office:word" xmlns:w="http://schemas.openxmlformats.org/wordprocessingml/2006/main" xmlns:w14="http://schemas.microsoft.com/office/word/2010/wordml" xmlns:w15="http://schemas.microsoft.com/office/word/2012/wordml" xmlns:w16cid="http://schemas.microsoft.com/office/word/2016/wordml/cid" xmlns:w16se="http://schemas.microsoft.com/office/word/2015/wordml/symex" xmlns:wpg="http://schemas.microsoft.com/office/word/2010/wordprocessingGroup" xmlns:wpi="http://schemas.microsoft.com/office/word/2010/wordprocessingInk" xmlns:wne="http://schemas.microsoft.com/office/word/2006/wordml" xmlns:wps="http://schemas.microsoft.com/office/word/2010/wordprocessingShape" mc:Ignorable="w14 w15 w16se w16cid wp14">
+  <w:p>
+    <w:pPr>
+      <w:pStyle w:val="Header"/>
+    </w:pPr>
+    <w:r>
+      <w:rPr>
+        <w:noProof/>
+      </w:rPr>
+      <w:drawing>
+        <wp:inline distT="0" distB="0" distL="0" distR="0" wp14:anchorId="4A37D324" wp14:editId="5244C165">
+          <wp:extent cx="3020864" cy="914400"/>
+          <wp:effectExtent l="0" t="0" r="1905" b="0"/>
+          <wp:docPr id="14" name="Picture 14" descr="A close up of a logo&#10;&#10;Description automatically generated"/>
+          <wp:cNvGraphicFramePr>
+            <a:graphicFrameLocks xmlns:a="http://schemas.openxmlformats.org/drawingml/2006/main" noChangeAspect="1"/>
+          </wp:cNvGraphicFramePr>
+          <a:graphic xmlns:a="http://schemas.openxmlformats.org/drawingml/2006/main">
+            <a:graphicData uri="http://schemas.openxmlformats.org/drawingml/2006/picture">
+              <pic:pic xmlns:pic="http://schemas.openxmlformats.org/drawingml/2006/picture">
+                <pic:nvPicPr>
+                  <pic:cNvPr id="12" name="unnamed-2.png"/>
+                  <pic:cNvPicPr/>
+                </pic:nvPicPr>
+                <pic:blipFill>
+                  <a:blip r:embed="rId1">
+                    <a:extLst>
+                      <a:ext uri="{BEBA8EAE-BF5A-486C-A8C5-ECC9F3942E4B}">
+                        <a14:imgProps xmlns:a14="http://schemas.microsoft.com/office/drawing/2010/main">
+                          <a14:imgLayer r:embed="rId2">
+                            <a14:imgEffect>
+                              <a14:saturation sat="80000"/>
+                            </a14:imgEffect>
+                          </a14:imgLayer>
+                        </a14:imgProps>
+                      </a:ext>
+                      <a:ext uri="{28A0092B-C50C-407E-A947-70E740481C1C}">
+                        <a14:useLocalDpi xmlns:a14="http://schemas.microsoft.com/office/drawing/2010/main" val="0"/>
+                      </a:ext>
+                    </a:extLst>
+                  </a:blip>
+                  <a:stretch>
+                    <a:fillRect/>
+                  </a:stretch>
+                </pic:blipFill>
+                <pic:spPr>
+                  <a:xfrm>
+                    <a:off x="0" y="0"/>
+                    <a:ext cx="3412901" cy="1033068"/>
+                  </a:xfrm>
+                  <a:prstGeom prst="rect">
+                    <a:avLst/>
+                  </a:prstGeom>
+                </pic:spPr>
+              </pic:pic>
+            </a:graphicData>
+          </a:graphic>
+        </wp:inline>
+      </w:drawing>
+    </w:r>
+  </w:p>
+</w:hdr>
 </file>
 
 <file path=word/numbering.xml><?xml version="1.0" encoding="utf-8"?>
@@ -1228,6 +1383,48 @@
       <w:shd w:val="clear" w:color="auto" w:fill="E1DFDD"/>
     </w:rPr>
   </w:style>
+  <w:style w:type="paragraph" w:styleId="Header">
+    <w:name w:val="header"/>
+    <w:basedOn w:val="Normal"/>
+    <w:link w:val="HeaderChar"/>
+    <w:uiPriority w:val="99"/>
+    <w:unhideWhenUsed/>
+    <w:rsid w:val="0011369B"/>
+    <w:pPr>
+      <w:tabs>
+        <w:tab w:val="center" w:pos="4513"/>
+        <w:tab w:val="right" w:pos="9026"/>
+      </w:tabs>
+    </w:pPr>
+  </w:style>
+  <w:style w:type="character" w:customStyle="1" w:styleId="HeaderChar">
+    <w:name w:val="Header Char"/>
+    <w:basedOn w:val="DefaultParagraphFont"/>
+    <w:link w:val="Header"/>
+    <w:uiPriority w:val="99"/>
+    <w:rsid w:val="0011369B"/>
+  </w:style>
+  <w:style w:type="paragraph" w:styleId="Footer">
+    <w:name w:val="footer"/>
+    <w:basedOn w:val="Normal"/>
+    <w:link w:val="FooterChar"/>
+    <w:uiPriority w:val="99"/>
+    <w:unhideWhenUsed/>
+    <w:rsid w:val="0011369B"/>
+    <w:pPr>
+      <w:tabs>
+        <w:tab w:val="center" w:pos="4513"/>
+        <w:tab w:val="right" w:pos="9026"/>
+      </w:tabs>
+    </w:pPr>
+  </w:style>
+  <w:style w:type="character" w:customStyle="1" w:styleId="FooterChar">
+    <w:name w:val="Footer Char"/>
+    <w:basedOn w:val="DefaultParagraphFont"/>
+    <w:link w:val="Footer"/>
+    <w:uiPriority w:val="99"/>
+    <w:rsid w:val="0011369B"/>
+  </w:style>
 </w:styles>
 </file>
 
@@ -1524,4 +1721,16 @@
     </a:ext>
   </a:extLst>
 </a:theme>
+</file>
+
+<file path=customXml/item1.xml><?xml version="1.0" encoding="utf-8"?>
+<b:Sources xmlns:b="http://schemas.openxmlformats.org/officeDocument/2006/bibliography" xmlns="http://schemas.openxmlformats.org/officeDocument/2006/bibliography" SelectedStyle="/APASixthEditionOfficeOnline.xsl" StyleName="APA" Version="6"/>
+</file>
+
+<file path=customXml/itemProps1.xml><?xml version="1.0" encoding="utf-8"?>
+<ds:datastoreItem xmlns:ds="http://schemas.openxmlformats.org/officeDocument/2006/customXml" ds:itemID="{1CB91EBB-F560-D142-A284-124676CDDE80}">
+  <ds:schemaRefs>
+    <ds:schemaRef ds:uri="http://schemas.openxmlformats.org/officeDocument/2006/bibliography"/>
+  </ds:schemaRefs>
+</ds:datastoreItem>
 </file>
</xml_diff>